<commit_message>
CIV-10580 Judgment by determination docs
</commit_message>
<xml_diff>
--- a/docker/docmosis/templates/CV-SPC-DEC-ENG-00981.docx
+++ b/docker/docmosis/templates/CV-SPC-DEC-ENG-00981.docx
@@ -126,7 +126,7 @@
                 <w:sz w:val="16"/>
                 <w:szCs w:val="16"/>
               </w:rPr>
-              <w:t>caseNumber</w:t>
+              <w:t>claimReferenceNumber</w:t>
             </w:r>
             <w:proofErr w:type="spellEnd"/>
             <w:r>
@@ -226,6 +226,18 @@
               </w:rPr>
               <w:t>rs_applicant</w:t>
             </w:r>
+            <w:r>
+              <w:rPr>
+                <w:rFonts w:cstheme="minorHAnsi"/>
+                <w:b/>
+                <w:bCs/>
+                <w:color w:val="0A0A0A"/>
+                <w:sz w:val="16"/>
+                <w:szCs w:val="16"/>
+                <w:shd w:val="clear" w:color="auto" w:fill="FFFFFF"/>
+              </w:rPr>
+              <w:t>s</w:t>
+            </w:r>
             <w:proofErr w:type="spellEnd"/>
             <w:r>
               <w:rPr>
@@ -905,34 +917,7 @@
           <w:sz w:val="36"/>
           <w:szCs w:val="36"/>
         </w:rPr>
-        <w:t>against</w:t>
-      </w:r>
-      <w:r>
-        <w:rPr>
-          <w:b/>
-          <w:bCs/>
-          <w:sz w:val="36"/>
-          <w:szCs w:val="36"/>
-        </w:rPr>
-        <w:t xml:space="preserve"> </w:t>
-      </w:r>
-      <w:r>
-        <w:rPr>
-          <w:b/>
-          <w:bCs/>
-          <w:sz w:val="36"/>
-          <w:szCs w:val="36"/>
-        </w:rPr>
-        <w:t>Defendant</w:t>
-      </w:r>
-      <w:r>
-        <w:rPr>
-          <w:b/>
-          <w:bCs/>
-          <w:sz w:val="36"/>
-          <w:szCs w:val="36"/>
-        </w:rPr>
-        <w:t xml:space="preserve">           </w:t>
+        <w:t>for Claimant</w:t>
       </w:r>
     </w:p>
     <w:p>
@@ -943,13 +928,7 @@
         <w:t>(</w:t>
       </w:r>
       <w:r>
-        <w:t>in</w:t>
-      </w:r>
-      <w:r>
-        <w:t xml:space="preserve"> default</w:t>
-      </w:r>
-      <w:r>
-        <w:t>)</w:t>
+        <w:t>acceptance)</w:t>
       </w:r>
     </w:p>
     <w:p>
@@ -1390,7 +1369,14 @@
           <w:sz w:val="18"/>
           <w:szCs w:val="18"/>
         </w:rPr>
-        <w:t>You did not respond to a money claim that was made against you by the claimant named above.</w:t>
+        <w:t>You have made an offer of payment which the claimant has accepted</w:t>
+      </w:r>
+      <w:r>
+        <w:rPr>
+          <w:sz w:val="18"/>
+          <w:szCs w:val="18"/>
+        </w:rPr>
+        <w:t>.</w:t>
       </w:r>
     </w:p>
     <w:p>
@@ -1433,21 +1419,27 @@
       </w:r>
       <w:r>
         <w:rPr>
-          <w:b/>
-          <w:bCs/>
-          <w:sz w:val="18"/>
-          <w:szCs w:val="18"/>
-        </w:rPr>
-        <w:t>£</w:t>
-      </w:r>
-      <w:r>
-        <w:rPr>
-          <w:b/>
-          <w:bCs/>
-          <w:sz w:val="18"/>
-          <w:szCs w:val="18"/>
-        </w:rPr>
-        <w:t>&lt;&lt;debt&gt;&gt;</w:t>
+          <w:sz w:val="18"/>
+          <w:szCs w:val="18"/>
+        </w:rPr>
+        <w:t>£&lt;&lt;</w:t>
+      </w:r>
+      <w:r>
+        <w:t xml:space="preserve"> </w:t>
+      </w:r>
+      <w:r>
+        <w:rPr>
+          <w:sz w:val="18"/>
+          <w:szCs w:val="18"/>
+        </w:rPr>
+        <w:t xml:space="preserve">debt </w:t>
+      </w:r>
+      <w:r>
+        <w:rPr>
+          <w:sz w:val="18"/>
+          <w:szCs w:val="18"/>
+        </w:rPr>
+        <w:t>&gt;&gt;</w:t>
       </w:r>
       <w:r>
         <w:rPr>
@@ -1458,21 +1450,27 @@
       </w:r>
       <w:r>
         <w:rPr>
-          <w:b/>
-          <w:bCs/>
-          <w:sz w:val="18"/>
-          <w:szCs w:val="18"/>
-        </w:rPr>
-        <w:t>£</w:t>
-      </w:r>
-      <w:r>
-        <w:rPr>
-          <w:b/>
-          <w:bCs/>
-          <w:sz w:val="18"/>
-          <w:szCs w:val="18"/>
-        </w:rPr>
-        <w:t xml:space="preserve">&lt;&lt;costs&gt;&gt; </w:t>
+          <w:sz w:val="18"/>
+          <w:szCs w:val="18"/>
+        </w:rPr>
+        <w:t>£&lt;&lt;</w:t>
+      </w:r>
+      <w:r>
+        <w:t xml:space="preserve"> </w:t>
+      </w:r>
+      <w:r>
+        <w:rPr>
+          <w:sz w:val="18"/>
+          <w:szCs w:val="18"/>
+        </w:rPr>
+        <w:t xml:space="preserve">costs </w:t>
+      </w:r>
+      <w:r>
+        <w:rPr>
+          <w:sz w:val="18"/>
+          <w:szCs w:val="18"/>
+        </w:rPr>
+        <w:t xml:space="preserve">&gt;&gt; </w:t>
       </w:r>
       <w:r>
         <w:rPr>
@@ -1527,7 +1525,14 @@
           <w:sz w:val="18"/>
           <w:szCs w:val="18"/>
         </w:rPr>
-        <w:t>IMMEDIATELY’</w:t>
+        <w:t>PAY_IMMEDIATELY</w:t>
+      </w:r>
+      <w:r>
+        <w:rPr>
+          <w:sz w:val="18"/>
+          <w:szCs w:val="18"/>
+        </w:rPr>
+        <w:t>’</w:t>
       </w:r>
       <w:r>
         <w:rPr>
@@ -1560,26 +1565,23 @@
             <w:pPr>
               <w:spacing w:before="40" w:after="40" w:line="259" w:lineRule="auto"/>
               <w:rPr>
-                <w:b/>
-                <w:bCs/>
                 <w:sz w:val="18"/>
                 <w:szCs w:val="18"/>
               </w:rPr>
             </w:pPr>
             <w:r>
               <w:rPr>
-                <w:b/>
-                <w:bCs/>
                 <w:sz w:val="18"/>
                 <w:szCs w:val="18"/>
               </w:rPr>
               <w:t>£&lt;&lt;</w:t>
             </w:r>
+            <w:r>
+              <w:t xml:space="preserve"> </w:t>
+            </w:r>
             <w:proofErr w:type="spellStart"/>
             <w:r>
               <w:rPr>
-                <w:b/>
-                <w:bCs/>
                 <w:sz w:val="18"/>
                 <w:szCs w:val="18"/>
               </w:rPr>
@@ -1588,8 +1590,13 @@
             <w:proofErr w:type="spellEnd"/>
             <w:r>
               <w:rPr>
-                <w:b/>
-                <w:bCs/>
+                <w:sz w:val="18"/>
+                <w:szCs w:val="18"/>
+              </w:rPr>
+              <w:t xml:space="preserve"> </w:t>
+            </w:r>
+            <w:r>
+              <w:rPr>
                 <w:sz w:val="18"/>
                 <w:szCs w:val="18"/>
               </w:rPr>
@@ -1625,74 +1632,56 @@
       </w:r>
       <w:r>
         <w:rPr>
-          <w:b/>
-          <w:bCs/>
-          <w:sz w:val="18"/>
-          <w:szCs w:val="18"/>
-        </w:rPr>
-        <w:t xml:space="preserve">                                                                              </w:t>
-      </w:r>
-      <w:r>
-        <w:rPr>
-          <w:b/>
-          <w:bCs/>
-          <w:sz w:val="18"/>
-          <w:szCs w:val="18"/>
-        </w:rPr>
-        <w:t xml:space="preserve"> </w:t>
-      </w:r>
-      <w:proofErr w:type="gramStart"/>
-      <w:r>
-        <w:rPr>
-          <w:sz w:val="18"/>
-          <w:szCs w:val="18"/>
-        </w:rPr>
-        <w:t>immediately</w:t>
-      </w:r>
-      <w:r>
-        <w:rPr>
-          <w:sz w:val="18"/>
-          <w:szCs w:val="18"/>
-        </w:rPr>
-        <w:t>.</w:t>
+          <w:sz w:val="18"/>
+          <w:szCs w:val="18"/>
+        </w:rPr>
+        <w:t xml:space="preserve">      </w:t>
+      </w:r>
+      <w:r>
+        <w:rPr>
+          <w:sz w:val="18"/>
+          <w:szCs w:val="18"/>
+        </w:rPr>
+        <w:t xml:space="preserve">immediately. </w:t>
       </w:r>
       <w:r>
         <w:rPr>
           <w:sz w:val="10"/>
           <w:szCs w:val="10"/>
         </w:rPr>
-        <w:t>&lt;</w:t>
-      </w:r>
-      <w:proofErr w:type="gramEnd"/>
+        <w:t>&lt;&lt;es_&gt;&gt;&lt;&lt;cs_{</w:t>
+      </w:r>
+      <w:proofErr w:type="spellStart"/>
       <w:r>
         <w:rPr>
           <w:sz w:val="10"/>
           <w:szCs w:val="10"/>
         </w:rPr>
-        <w:t>&lt;es_&gt;&gt;</w:t>
-      </w:r>
+        <w:t>paymentPlan</w:t>
+      </w:r>
+      <w:proofErr w:type="spellEnd"/>
+      <w:proofErr w:type="gramStart"/>
       <w:r>
         <w:rPr>
           <w:sz w:val="10"/>
           <w:szCs w:val="10"/>
         </w:rPr>
-        <w:t>&lt;&lt;cs_{</w:t>
-      </w:r>
-      <w:proofErr w:type="spellStart"/>
+        <w:t>=‘</w:t>
+      </w:r>
+      <w:proofErr w:type="gramEnd"/>
       <w:r>
         <w:rPr>
           <w:sz w:val="10"/>
           <w:szCs w:val="10"/>
         </w:rPr>
-        <w:t>paymentPlan</w:t>
-      </w:r>
-      <w:proofErr w:type="spellEnd"/>
+        <w:t>PAY_BY_DATE</w:t>
+      </w:r>
       <w:r>
         <w:rPr>
           <w:sz w:val="10"/>
           <w:szCs w:val="10"/>
         </w:rPr>
-        <w:t>=‘SET_DATE’}&gt;&gt;</w:t>
+        <w:t>’}&gt;&gt;</w:t>
       </w:r>
     </w:p>
     <w:tbl>
@@ -1718,26 +1707,23 @@
             <w:pPr>
               <w:spacing w:before="40" w:after="40" w:line="259" w:lineRule="auto"/>
               <w:rPr>
-                <w:b/>
-                <w:bCs/>
                 <w:sz w:val="18"/>
                 <w:szCs w:val="18"/>
               </w:rPr>
             </w:pPr>
             <w:r>
               <w:rPr>
-                <w:b/>
-                <w:bCs/>
                 <w:sz w:val="18"/>
                 <w:szCs w:val="18"/>
               </w:rPr>
               <w:t>£&lt;&lt;</w:t>
             </w:r>
+            <w:r>
+              <w:t xml:space="preserve"> </w:t>
+            </w:r>
             <w:proofErr w:type="spellStart"/>
             <w:r>
               <w:rPr>
-                <w:b/>
-                <w:bCs/>
                 <w:sz w:val="18"/>
                 <w:szCs w:val="18"/>
               </w:rPr>
@@ -1746,8 +1732,13 @@
             <w:proofErr w:type="spellEnd"/>
             <w:r>
               <w:rPr>
-                <w:b/>
-                <w:bCs/>
+                <w:sz w:val="18"/>
+                <w:szCs w:val="18"/>
+              </w:rPr>
+              <w:t xml:space="preserve"> </w:t>
+            </w:r>
+            <w:r>
+              <w:rPr>
                 <w:sz w:val="18"/>
                 <w:szCs w:val="18"/>
               </w:rPr>
@@ -1770,32 +1761,21 @@
           <w:sz w:val="18"/>
           <w:szCs w:val="18"/>
         </w:rPr>
-        <w:t xml:space="preserve">You must pay the claimant the total of </w:t>
-      </w:r>
-      <w:r>
-        <w:rPr>
-          <w:b/>
-          <w:bCs/>
-          <w:sz w:val="18"/>
-          <w:szCs w:val="18"/>
-        </w:rPr>
-        <w:t xml:space="preserve">                                                                              </w:t>
-      </w:r>
-      <w:r>
-        <w:rPr>
-          <w:b/>
-          <w:bCs/>
-          <w:sz w:val="18"/>
-          <w:szCs w:val="18"/>
-        </w:rPr>
-        <w:t xml:space="preserve"> </w:t>
-      </w:r>
-      <w:r>
-        <w:rPr>
-          <w:sz w:val="18"/>
-          <w:szCs w:val="18"/>
-        </w:rPr>
-        <w:t>by &lt;&lt;</w:t>
+        <w:t xml:space="preserve">You must pay the claimant the total of  </w:t>
+      </w:r>
+      <w:r>
+        <w:rPr>
+          <w:sz w:val="18"/>
+          <w:szCs w:val="18"/>
+        </w:rPr>
+        <w:t xml:space="preserve">  </w:t>
+      </w:r>
+      <w:r>
+        <w:rPr>
+          <w:sz w:val="18"/>
+          <w:szCs w:val="18"/>
+        </w:rPr>
+        <w:t xml:space="preserve">   by &lt;&lt;</w:t>
       </w:r>
       <w:proofErr w:type="spellStart"/>
       <w:r>
@@ -1811,34 +1791,20 @@
           <w:sz w:val="18"/>
           <w:szCs w:val="18"/>
         </w:rPr>
-        <w:t>&gt;&gt;</w:t>
-      </w:r>
-      <w:r>
-        <w:rPr>
-          <w:sz w:val="18"/>
-          <w:szCs w:val="18"/>
-        </w:rPr>
-        <w:t>.</w:t>
-      </w:r>
-      <w:r>
-        <w:rPr>
-          <w:sz w:val="18"/>
-          <w:szCs w:val="18"/>
-        </w:rPr>
-        <w:t xml:space="preserve"> </w:t>
-      </w:r>
-      <w:r>
-        <w:rPr>
-          <w:sz w:val="10"/>
-          <w:szCs w:val="10"/>
+        <w:t xml:space="preserve">&gt;&gt;. </w:t>
+      </w:r>
+      <w:r>
+        <w:rPr>
+          <w:sz w:val="8"/>
+          <w:szCs w:val="8"/>
         </w:rPr>
         <w:t>&lt;&lt;es_&gt;&gt;&lt;&lt;cs_{</w:t>
       </w:r>
       <w:proofErr w:type="spellStart"/>
       <w:r>
         <w:rPr>
-          <w:sz w:val="10"/>
-          <w:szCs w:val="10"/>
+          <w:sz w:val="8"/>
+          <w:szCs w:val="8"/>
         </w:rPr>
         <w:t>paymentPlan</w:t>
       </w:r>
@@ -1846,18 +1812,18 @@
       <w:proofErr w:type="gramStart"/>
       <w:r>
         <w:rPr>
-          <w:sz w:val="10"/>
-          <w:szCs w:val="10"/>
+          <w:sz w:val="8"/>
+          <w:szCs w:val="8"/>
         </w:rPr>
         <w:t>=‘</w:t>
       </w:r>
       <w:proofErr w:type="gramEnd"/>
       <w:r>
         <w:rPr>
-          <w:sz w:val="10"/>
-          <w:szCs w:val="10"/>
-        </w:rPr>
-        <w:t>REPAYMENT_PLAN’}&gt;&gt;</w:t>
+          <w:sz w:val="8"/>
+          <w:szCs w:val="8"/>
+        </w:rPr>
+        <w:t>PAY_IN_INSTALMENTS’}&gt;&gt;</w:t>
       </w:r>
     </w:p>
     <w:tbl>
@@ -1883,26 +1849,23 @@
             <w:pPr>
               <w:spacing w:before="40" w:after="40" w:line="259" w:lineRule="auto"/>
               <w:rPr>
-                <w:b/>
-                <w:bCs/>
                 <w:sz w:val="18"/>
                 <w:szCs w:val="18"/>
               </w:rPr>
             </w:pPr>
             <w:r>
               <w:rPr>
-                <w:b/>
-                <w:bCs/>
                 <w:sz w:val="18"/>
                 <w:szCs w:val="18"/>
               </w:rPr>
               <w:t>£&lt;&lt;</w:t>
             </w:r>
+            <w:r>
+              <w:t xml:space="preserve"> </w:t>
+            </w:r>
             <w:proofErr w:type="spellStart"/>
             <w:r>
               <w:rPr>
-                <w:b/>
-                <w:bCs/>
                 <w:sz w:val="18"/>
                 <w:szCs w:val="18"/>
               </w:rPr>
@@ -1911,8 +1874,13 @@
             <w:proofErr w:type="spellEnd"/>
             <w:r>
               <w:rPr>
-                <w:b/>
-                <w:bCs/>
+                <w:sz w:val="18"/>
+                <w:szCs w:val="18"/>
+              </w:rPr>
+              <w:t xml:space="preserve"> </w:t>
+            </w:r>
+            <w:r>
+              <w:rPr>
                 <w:sz w:val="18"/>
                 <w:szCs w:val="18"/>
               </w:rPr>
@@ -1935,25 +1903,7 @@
           <w:sz w:val="18"/>
           <w:szCs w:val="18"/>
         </w:rPr>
-        <w:t xml:space="preserve">You must pay the claimant the total of </w:t>
-      </w:r>
-      <w:r>
-        <w:rPr>
-          <w:b/>
-          <w:bCs/>
-          <w:sz w:val="18"/>
-          <w:szCs w:val="18"/>
-        </w:rPr>
-        <w:t xml:space="preserve">                                                                              </w:t>
-      </w:r>
-      <w:r>
-        <w:rPr>
-          <w:b/>
-          <w:bCs/>
-          <w:sz w:val="18"/>
-          <w:szCs w:val="18"/>
-        </w:rPr>
-        <w:t xml:space="preserve"> </w:t>
+        <w:t xml:space="preserve">You must pay the claimant the total of     </w:t>
       </w:r>
     </w:p>
     <w:tbl>
@@ -1979,26 +1929,20 @@
             <w:pPr>
               <w:spacing w:before="40" w:after="40" w:line="259" w:lineRule="auto"/>
               <w:rPr>
-                <w:b/>
-                <w:bCs/>
                 <w:sz w:val="18"/>
                 <w:szCs w:val="18"/>
               </w:rPr>
             </w:pPr>
             <w:r>
               <w:rPr>
-                <w:b/>
-                <w:bCs/>
                 <w:sz w:val="18"/>
                 <w:szCs w:val="18"/>
               </w:rPr>
-              <w:t>£&lt;&lt;</w:t>
+              <w:t xml:space="preserve">£&lt;&lt; </w:t>
             </w:r>
             <w:proofErr w:type="spellStart"/>
             <w:r>
               <w:rPr>
-                <w:b/>
-                <w:bCs/>
                 <w:sz w:val="18"/>
                 <w:szCs w:val="18"/>
               </w:rPr>
@@ -2007,12 +1951,10 @@
             <w:proofErr w:type="spellEnd"/>
             <w:r>
               <w:rPr>
-                <w:b/>
-                <w:bCs/>
                 <w:sz w:val="18"/>
                 <w:szCs w:val="18"/>
               </w:rPr>
-              <w:t>&gt;&gt;</w:t>
+              <w:t xml:space="preserve"> &gt;&gt;</w:t>
             </w:r>
           </w:p>
         </w:tc>
@@ -2095,16 +2037,12 @@
             <w:pPr>
               <w:spacing w:before="40" w:after="40" w:line="192" w:lineRule="auto"/>
               <w:rPr>
-                <w:b/>
-                <w:bCs/>
                 <w:sz w:val="18"/>
                 <w:szCs w:val="18"/>
               </w:rPr>
             </w:pPr>
             <w:r>
               <w:rPr>
-                <w:b/>
-                <w:bCs/>
                 <w:sz w:val="18"/>
                 <w:szCs w:val="18"/>
               </w:rPr>
@@ -2113,8 +2051,6 @@
             <w:proofErr w:type="spellStart"/>
             <w:r>
               <w:rPr>
-                <w:b/>
-                <w:bCs/>
                 <w:sz w:val="18"/>
                 <w:szCs w:val="18"/>
               </w:rPr>
@@ -2123,8 +2059,6 @@
             <w:proofErr w:type="spellEnd"/>
             <w:r>
               <w:rPr>
-                <w:b/>
-                <w:bCs/>
                 <w:sz w:val="18"/>
                 <w:szCs w:val="18"/>
               </w:rPr>
@@ -2137,6 +2071,7 @@
     <w:p>
       <w:pPr>
         <w:spacing w:before="40" w:after="40" w:line="192" w:lineRule="auto"/>
+        <w:ind w:left="720" w:hanging="720"/>
         <w:rPr>
           <w:sz w:val="18"/>
           <w:szCs w:val="18"/>
@@ -2155,14 +2090,7 @@
           <w:szCs w:val="18"/>
         </w:rPr>
         <w:tab/>
-        <w:t xml:space="preserve"> </w:t>
-      </w:r>
-      <w:r>
-        <w:rPr>
-          <w:sz w:val="18"/>
-          <w:szCs w:val="18"/>
-        </w:rPr>
-        <w:t>by and on or before this date &lt;&lt;</w:t>
+        <w:t xml:space="preserve"> by and on or before this date &lt;&lt;</w:t>
       </w:r>
       <w:proofErr w:type="spellStart"/>
       <w:r>
@@ -2216,37 +2144,12 @@
           <w:szCs w:val="18"/>
         </w:rPr>
         <w:tab/>
-        <w:t xml:space="preserve">             until the debt has been </w:t>
-      </w:r>
-      <w:proofErr w:type="gramStart"/>
-      <w:r>
-        <w:rPr>
-          <w:sz w:val="18"/>
-          <w:szCs w:val="18"/>
-        </w:rPr>
-        <w:t>paid.&lt;</w:t>
-      </w:r>
-      <w:proofErr w:type="gramEnd"/>
-      <w:r>
-        <w:rPr>
-          <w:sz w:val="18"/>
-          <w:szCs w:val="18"/>
-        </w:rPr>
-        <w:t>&lt;es_&gt;&gt;</w:t>
-      </w:r>
-      <w:r>
-        <w:rPr>
-          <w:b/>
-          <w:bCs/>
-          <w:sz w:val="16"/>
-          <w:szCs w:val="16"/>
-        </w:rPr>
-        <w:t xml:space="preserve">                                                                                    </w:t>
+        <w:t xml:space="preserve">        until the debt has been paid. &lt;&lt;es_&gt;&gt;</w:t>
       </w:r>
     </w:p>
     <w:p>
       <w:pPr>
-        <w:spacing w:after="20"/>
+        <w:spacing w:after="120"/>
         <w:jc w:val="center"/>
         <w:rPr>
           <w:b/>
@@ -2262,11 +2165,13 @@
           <w:sz w:val="14"/>
           <w:szCs w:val="14"/>
         </w:rPr>
-        <w:t>If you do not pay</w:t>
+        <w:t>Warning</w:t>
       </w:r>
     </w:p>
     <w:p>
       <w:pPr>
+        <w:spacing w:after="120"/>
+        <w:jc w:val="center"/>
         <w:rPr>
           <w:b/>
           <w:bCs/>
@@ -2281,13 +2186,42 @@
           <w:sz w:val="14"/>
           <w:szCs w:val="14"/>
         </w:rPr>
-        <w:t>If you ignore this order the claimant can ask a court to authorise the collection of any outstanding debt by using any appropriate enforcement method. If this happens further costs will be added. If your circumstances change and you cannot pay, read the enclosed letter for information on what to do.</w:t>
-      </w:r>
+        <w:t>If you ignore this order your goods may be removed and sold, or other enforcement proceedings may be taken against you. If this happens further costs will</w:t>
+      </w:r>
+      <w:r>
+        <w:rPr>
+          <w:b/>
+          <w:bCs/>
+          <w:sz w:val="14"/>
+          <w:szCs w:val="14"/>
+        </w:rPr>
+        <w:t xml:space="preserve"> </w:t>
+      </w:r>
+      <w:r>
+        <w:rPr>
+          <w:b/>
+          <w:bCs/>
+          <w:sz w:val="14"/>
+          <w:szCs w:val="14"/>
+        </w:rPr>
+        <w:t xml:space="preserve">be added. If your circumstances change and you cannot pay, ask at the court office what you can </w:t>
+      </w:r>
+      <w:proofErr w:type="gramStart"/>
+      <w:r>
+        <w:rPr>
+          <w:b/>
+          <w:bCs/>
+          <w:sz w:val="14"/>
+          <w:szCs w:val="14"/>
+        </w:rPr>
+        <w:t>do</w:t>
+      </w:r>
+      <w:proofErr w:type="gramEnd"/>
     </w:p>
     <w:tbl>
       <w:tblPr>
         <w:tblStyle w:val="TableGrid"/>
-        <w:tblpPr w:leftFromText="180" w:rightFromText="180" w:vertAnchor="text" w:horzAnchor="margin" w:tblpY="47"/>
+        <w:tblpPr w:leftFromText="180" w:rightFromText="180" w:vertAnchor="text" w:horzAnchor="margin" w:tblpY="105"/>
         <w:tblW w:w="9400" w:type="dxa"/>
         <w:tblLayout w:type="fixed"/>
         <w:tblLook w:val="04A0" w:firstRow="1" w:lastRow="0" w:firstColumn="1" w:lastColumn="0" w:noHBand="0" w:noVBand="1"/>
@@ -2298,7 +2232,7 @@
       </w:tblGrid>
       <w:tr>
         <w:trPr>
-          <w:trHeight w:val="3959"/>
+          <w:trHeight w:val="3818"/>
         </w:trPr>
         <w:tc>
           <w:tcPr>
@@ -2325,8 +2259,9 @@
                 <w:sz w:val="16"/>
                 <w:szCs w:val="16"/>
               </w:rPr>
-              <w:t>Information</w:t>
-            </w:r>
+              <w:t xml:space="preserve">Note to claimant and </w:t>
+            </w:r>
+            <w:proofErr w:type="gramStart"/>
             <w:r>
               <w:rPr>
                 <w:b/>
@@ -2334,8 +2269,9 @@
                 <w:sz w:val="16"/>
                 <w:szCs w:val="16"/>
               </w:rPr>
-              <w:t xml:space="preserve"> for the defendant</w:t>
-            </w:r>
+              <w:t>defendant</w:t>
+            </w:r>
+            <w:proofErr w:type="gramEnd"/>
           </w:p>
           <w:p>
             <w:pPr>
@@ -2350,7 +2286,7 @@
                 <w:sz w:val="14"/>
                 <w:szCs w:val="14"/>
               </w:rPr>
-              <w:t>If you did not reply to the claim form and believe</w:t>
+              <w:t>Either of you may object to the rate of payment fixed. You must apply to the court</w:t>
             </w:r>
             <w:r>
               <w:rPr>
@@ -2364,75 +2300,71 @@
                 <w:sz w:val="14"/>
                 <w:szCs w:val="14"/>
               </w:rPr>
-              <w:t xml:space="preserve">judgment has been entered wrongly in default, you may apply to the court office giving your reasons why the judgment should be set aside. Information about making this application can be found in the enclosed letter. A hearing may be </w:t>
-            </w:r>
-            <w:proofErr w:type="gramStart"/>
+              <w:t>with your reasons within 16 days. The 16 days run from the date on the</w:t>
+            </w:r>
             <w:r>
               <w:rPr>
                 <w:sz w:val="14"/>
                 <w:szCs w:val="14"/>
               </w:rPr>
-              <w:t>arranged</w:t>
-            </w:r>
-            <w:proofErr w:type="gramEnd"/>
+              <w:t xml:space="preserve"> </w:t>
+            </w:r>
             <w:r>
               <w:rPr>
                 <w:sz w:val="14"/>
                 <w:szCs w:val="14"/>
               </w:rPr>
-              <w:t xml:space="preserve"> and you will be told when and where it will take place. If you live in, or carry on business in, another court's area, the claim may be transferred to that court</w:t>
+              <w:t>envelope</w:t>
             </w:r>
             <w:r>
               <w:rPr>
                 <w:sz w:val="14"/>
                 <w:szCs w:val="14"/>
               </w:rPr>
-              <w:t>.</w:t>
-            </w:r>
-          </w:p>
-          <w:p>
-            <w:pPr>
-              <w:spacing w:after="20"/>
+              <w:t xml:space="preserve"> </w:t>
+            </w:r>
+            <w:r>
               <w:rPr>
                 <w:sz w:val="14"/>
                 <w:szCs w:val="14"/>
               </w:rPr>
-            </w:pPr>
+              <w:t>in which the judgment was posted. A form is available from the</w:t>
+            </w:r>
             <w:r>
               <w:rPr>
                 <w:sz w:val="14"/>
                 <w:szCs w:val="14"/>
               </w:rPr>
-              <w:t xml:space="preserve">If judgment is for </w:t>
-            </w:r>
-            <w:proofErr w:type="gramStart"/>
+              <w:t xml:space="preserve"> </w:t>
+            </w:r>
             <w:r>
               <w:rPr>
                 <w:sz w:val="14"/>
                 <w:szCs w:val="14"/>
               </w:rPr>
-              <w:t>£5,000 or more</w:t>
+              <w:t>court. A hearing</w:t>
             </w:r>
             <w:r>
               <w:rPr>
                 <w:sz w:val="14"/>
                 <w:szCs w:val="14"/>
               </w:rPr>
-              <w:t>,</w:t>
+              <w:t xml:space="preserve"> </w:t>
             </w:r>
             <w:r>
               <w:rPr>
                 <w:sz w:val="14"/>
                 <w:szCs w:val="14"/>
               </w:rPr>
-              <w:t xml:space="preserve"> </w:t>
-            </w:r>
+              <w:t xml:space="preserve">may be </w:t>
+            </w:r>
+            <w:proofErr w:type="gramStart"/>
             <w:r>
               <w:rPr>
                 <w:sz w:val="14"/>
                 <w:szCs w:val="14"/>
               </w:rPr>
-              <w:t>or</w:t>
+              <w:t>arranged</w:t>
             </w:r>
             <w:proofErr w:type="gramEnd"/>
             <w:r>
@@ -2440,13 +2372,99 @@
                 <w:sz w:val="14"/>
                 <w:szCs w:val="14"/>
               </w:rPr>
-              <w:t xml:space="preserve"> is in respect of a debt which attracts contractual or statutory interest for late payment, the claimant may be entitled to further interest</w:t>
+              <w:t xml:space="preserve"> and you will be told when and where it will take place. If you</w:t>
             </w:r>
             <w:r>
               <w:rPr>
                 <w:sz w:val="14"/>
                 <w:szCs w:val="14"/>
               </w:rPr>
+              <w:t xml:space="preserve"> </w:t>
+            </w:r>
+            <w:r>
+              <w:rPr>
+                <w:sz w:val="14"/>
+                <w:szCs w:val="14"/>
+              </w:rPr>
+              <w:t>live in, or carry on business in, another court's area, the claim may be transferred</w:t>
+            </w:r>
+            <w:r>
+              <w:rPr>
+                <w:sz w:val="14"/>
+                <w:szCs w:val="14"/>
+              </w:rPr>
+              <w:t xml:space="preserve"> </w:t>
+            </w:r>
+            <w:r>
+              <w:rPr>
+                <w:sz w:val="14"/>
+                <w:szCs w:val="14"/>
+              </w:rPr>
+              <w:t>to that court.</w:t>
+            </w:r>
+            <w:r>
+              <w:rPr>
+                <w:sz w:val="14"/>
+                <w:szCs w:val="14"/>
+              </w:rPr>
+              <w:t xml:space="preserve"> </w:t>
+            </w:r>
+            <w:r>
+              <w:rPr>
+                <w:sz w:val="14"/>
+                <w:szCs w:val="14"/>
+              </w:rPr>
+              <w:t xml:space="preserve">If judgment is for £5,000 or more, or </w:t>
+            </w:r>
+            <w:proofErr w:type="gramStart"/>
+            <w:r>
+              <w:rPr>
+                <w:sz w:val="14"/>
+                <w:szCs w:val="14"/>
+              </w:rPr>
+              <w:t>is  in</w:t>
+            </w:r>
+            <w:proofErr w:type="gramEnd"/>
+            <w:r>
+              <w:rPr>
+                <w:sz w:val="14"/>
+                <w:szCs w:val="14"/>
+              </w:rPr>
+              <w:t xml:space="preserve"> respect of a debt which attracts</w:t>
+            </w:r>
+            <w:r>
+              <w:rPr>
+                <w:sz w:val="14"/>
+                <w:szCs w:val="14"/>
+              </w:rPr>
+              <w:t xml:space="preserve"> </w:t>
+            </w:r>
+            <w:r>
+              <w:rPr>
+                <w:sz w:val="14"/>
+                <w:szCs w:val="14"/>
+              </w:rPr>
+              <w:t>contractual or statutory interest for late payment, the claimant may be entitled to</w:t>
+            </w:r>
+            <w:r>
+              <w:rPr>
+                <w:sz w:val="14"/>
+                <w:szCs w:val="14"/>
+              </w:rPr>
+              <w:t xml:space="preserve"> </w:t>
+            </w:r>
+            <w:r>
+              <w:rPr>
+                <w:sz w:val="14"/>
+                <w:szCs w:val="14"/>
+              </w:rPr>
+              <w:t>further interest</w:t>
+            </w:r>
+            <w:r>
+              <w:rPr>
+                <w:sz w:val="14"/>
+                <w:szCs w:val="14"/>
+              </w:rPr>
               <w:t>.</w:t>
             </w:r>
           </w:p>
@@ -2457,16 +2475,28 @@
               <w:rPr>
                 <w:b/>
                 <w:bCs/>
-                <w:sz w:val="14"/>
-                <w:szCs w:val="14"/>
-              </w:rPr>
-            </w:pPr>
-            <w:r>
+                <w:sz w:val="16"/>
+                <w:szCs w:val="16"/>
+              </w:rPr>
+            </w:pPr>
+          </w:p>
+          <w:p>
+            <w:pPr>
+              <w:spacing w:after="20"/>
+              <w:jc w:val="center"/>
               <w:rPr>
                 <w:b/>
                 <w:bCs/>
-                <w:sz w:val="14"/>
-                <w:szCs w:val="14"/>
+                <w:sz w:val="16"/>
+                <w:szCs w:val="16"/>
+              </w:rPr>
+            </w:pPr>
+            <w:r>
+              <w:rPr>
+                <w:b/>
+                <w:bCs/>
+                <w:sz w:val="16"/>
+                <w:szCs w:val="16"/>
               </w:rPr>
               <w:t>Address for Payment</w:t>
             </w:r>
@@ -2484,7 +2514,7 @@
             </w:tblGrid>
             <w:tr>
               <w:trPr>
-                <w:trHeight w:hRule="exact" w:val="1707"/>
+                <w:trHeight w:hRule="exact" w:val="1570"/>
               </w:trPr>
               <w:tc>
                 <w:tcPr>
@@ -2507,7 +2537,25 @@
                       <w:sz w:val="12"/>
                       <w:szCs w:val="12"/>
                     </w:rPr>
-                    <w:t>&lt;&lt; claimantLR.name &gt;&gt;</w:t>
+                    <w:t xml:space="preserve">&lt;&lt; </w:t>
+                  </w:r>
+                  <w:r>
+                    <w:rPr>
+                      <w:b/>
+                      <w:bCs/>
+                      <w:sz w:val="12"/>
+                      <w:szCs w:val="12"/>
+                    </w:rPr>
+                    <w:t>applicant</w:t>
+                  </w:r>
+                  <w:r>
+                    <w:rPr>
+                      <w:b/>
+                      <w:bCs/>
+                      <w:sz w:val="12"/>
+                      <w:szCs w:val="12"/>
+                    </w:rPr>
+                    <w:t>.name &gt;&gt;</w:t>
                   </w:r>
                 </w:p>
                 <w:p>
@@ -2531,7 +2579,14 @@
                       <w:sz w:val="12"/>
                       <w:szCs w:val="12"/>
                     </w:rPr>
-                    <w:t>claimantLR.primaryAddress.AddressLine</w:t>
+                    <w:t>applicant</w:t>
+                  </w:r>
+                  <w:r>
+                    <w:rPr>
+                      <w:sz w:val="12"/>
+                      <w:szCs w:val="12"/>
+                    </w:rPr>
+                    <w:t>.primaryAddress.AddressLine</w:t>
                   </w:r>
                   <w:proofErr w:type="gramEnd"/>
                   <w:r>
@@ -2539,7 +2594,35 @@
                       <w:sz w:val="12"/>
                       <w:szCs w:val="12"/>
                     </w:rPr>
-                    <w:t>1!=null}&gt;&gt;&lt;&lt;claimantLR.primaryAddress.AddressLine1&gt;&gt;&lt;&lt;es_&gt;&gt;&lt;&lt;cs_{!isBlank(claimantLR.primaryAddress.AddressLine2)}&gt;&gt;</w:t>
+                    <w:t>1!=null}&gt;&gt;&lt;&lt;</w:t>
+                  </w:r>
+                  <w:r>
+                    <w:rPr>
+                      <w:sz w:val="12"/>
+                      <w:szCs w:val="12"/>
+                    </w:rPr>
+                    <w:t>applicant</w:t>
+                  </w:r>
+                  <w:r>
+                    <w:rPr>
+                      <w:sz w:val="12"/>
+                      <w:szCs w:val="12"/>
+                    </w:rPr>
+                    <w:t>.primaryAddress.AddressLine1&gt;&gt;&lt;&lt;es_&gt;&gt;&lt;&lt;cs_{!isBlank(</w:t>
+                  </w:r>
+                  <w:r>
+                    <w:rPr>
+                      <w:sz w:val="12"/>
+                      <w:szCs w:val="12"/>
+                    </w:rPr>
+                    <w:t>applicant</w:t>
+                  </w:r>
+                  <w:r>
+                    <w:rPr>
+                      <w:sz w:val="12"/>
+                      <w:szCs w:val="12"/>
+                    </w:rPr>
+                    <w:t>.primaryAddress.AddressLine2)}&gt;&gt;</w:t>
                   </w:r>
                 </w:p>
                 <w:p>
@@ -2550,13 +2633,27 @@
                       <w:szCs w:val="12"/>
                     </w:rPr>
                   </w:pPr>
+                  <w:r>
+                    <w:rPr>
+                      <w:sz w:val="12"/>
+                      <w:szCs w:val="12"/>
+                    </w:rPr>
+                    <w:t>&lt;&lt;</w:t>
+                  </w:r>
                   <w:proofErr w:type="gramStart"/>
                   <w:r>
                     <w:rPr>
                       <w:sz w:val="12"/>
                       <w:szCs w:val="12"/>
                     </w:rPr>
-                    <w:t>&lt;&lt;claimantLR.primaryAddress.AddressLine</w:t>
+                    <w:t>applicant</w:t>
+                  </w:r>
+                  <w:r>
+                    <w:rPr>
+                      <w:sz w:val="12"/>
+                      <w:szCs w:val="12"/>
+                    </w:rPr>
+                    <w:t>.primaryAddress.AddressLine</w:t>
                   </w:r>
                   <w:proofErr w:type="gramEnd"/>
                   <w:r>
@@ -2564,7 +2661,21 @@
                       <w:sz w:val="12"/>
                       <w:szCs w:val="12"/>
                     </w:rPr>
-                    <w:t>2&gt;&gt;&lt;&lt;es_&gt;&gt;&lt;&lt;cs_{!isBlank(claimantLR.primaryAddress.AddressLine3)}&gt;&gt;</w:t>
+                    <w:t>2&gt;&gt;&lt;&lt;es_&gt;&gt;&lt;&lt;cs_{!isBlank(</w:t>
+                  </w:r>
+                  <w:r>
+                    <w:rPr>
+                      <w:sz w:val="12"/>
+                      <w:szCs w:val="12"/>
+                    </w:rPr>
+                    <w:t>applicant</w:t>
+                  </w:r>
+                  <w:r>
+                    <w:rPr>
+                      <w:sz w:val="12"/>
+                      <w:szCs w:val="12"/>
+                    </w:rPr>
+                    <w:t>.primaryAddress.AddressLine3)}&gt;&gt;</w:t>
                   </w:r>
                 </w:p>
                 <w:p>
@@ -2575,13 +2686,27 @@
                       <w:szCs w:val="12"/>
                     </w:rPr>
                   </w:pPr>
+                  <w:r>
+                    <w:rPr>
+                      <w:sz w:val="12"/>
+                      <w:szCs w:val="12"/>
+                    </w:rPr>
+                    <w:t>&lt;&lt;</w:t>
+                  </w:r>
                   <w:proofErr w:type="gramStart"/>
                   <w:r>
                     <w:rPr>
                       <w:sz w:val="12"/>
                       <w:szCs w:val="12"/>
                     </w:rPr>
-                    <w:t>&lt;&lt;claimantLR.primaryAddress.AddressLine</w:t>
+                    <w:t>applicant</w:t>
+                  </w:r>
+                  <w:r>
+                    <w:rPr>
+                      <w:sz w:val="12"/>
+                      <w:szCs w:val="12"/>
+                    </w:rPr>
+                    <w:t>.primaryAddress.AddressLine</w:t>
                   </w:r>
                   <w:proofErr w:type="gramEnd"/>
                   <w:r>
@@ -2589,7 +2714,21 @@
                       <w:sz w:val="12"/>
                       <w:szCs w:val="12"/>
                     </w:rPr>
-                    <w:t>3&gt;&gt;&lt;&lt;es_&gt;&gt;&lt;&lt;cs_{!isBlank(claimantLR.primaryAddress.PostTown)}&gt;&gt;</w:t>
+                    <w:t>3&gt;&gt;&lt;&lt;es_&gt;&gt;&lt;&lt;cs_{!isBlank(</w:t>
+                  </w:r>
+                  <w:r>
+                    <w:rPr>
+                      <w:sz w:val="12"/>
+                      <w:szCs w:val="12"/>
+                    </w:rPr>
+                    <w:t>applicant</w:t>
+                  </w:r>
+                  <w:r>
+                    <w:rPr>
+                      <w:sz w:val="12"/>
+                      <w:szCs w:val="12"/>
+                    </w:rPr>
+                    <w:t>.primaryAddress.PostTown)}&gt;&gt;</w:t>
                   </w:r>
                 </w:p>
                 <w:p>
@@ -2600,7 +2739,6 @@
                       <w:szCs w:val="12"/>
                     </w:rPr>
                   </w:pPr>
-                  <w:proofErr w:type="gramStart"/>
                   <w:r>
                     <w:rPr>
                       <w:sz w:val="12"/>
@@ -2608,13 +2746,35 @@
                     </w:rPr>
                     <w:t>&lt;&lt;</w:t>
                   </w:r>
-                  <w:proofErr w:type="spellStart"/>
                   <w:r>
                     <w:rPr>
                       <w:sz w:val="12"/>
                       <w:szCs w:val="12"/>
                     </w:rPr>
-                    <w:t>claimantLR.primaryAddress.PostTown</w:t>
+                    <w:t xml:space="preserve"> </w:t>
+                  </w:r>
+                  <w:proofErr w:type="spellStart"/>
+                  <w:proofErr w:type="gramStart"/>
+                  <w:r>
+                    <w:rPr>
+                      <w:sz w:val="12"/>
+                      <w:szCs w:val="12"/>
+                    </w:rPr>
+                    <w:t>applicant</w:t>
+                  </w:r>
+                  <w:r>
+                    <w:rPr>
+                      <w:sz w:val="12"/>
+                      <w:szCs w:val="12"/>
+                    </w:rPr>
+                    <w:t>.</w:t>
+                  </w:r>
+                  <w:r>
+                    <w:rPr>
+                      <w:sz w:val="12"/>
+                      <w:szCs w:val="12"/>
+                    </w:rPr>
+                    <w:t>primaryAddress.PostTown</w:t>
                   </w:r>
                   <w:proofErr w:type="spellEnd"/>
                   <w:proofErr w:type="gramEnd"/>
@@ -2634,13 +2794,27 @@
                       <w:szCs w:val="12"/>
                     </w:rPr>
                   </w:pPr>
+                  <w:r>
+                    <w:rPr>
+                      <w:sz w:val="12"/>
+                      <w:szCs w:val="12"/>
+                    </w:rPr>
+                    <w:t>&lt;&lt;</w:t>
+                  </w:r>
                   <w:proofErr w:type="gramStart"/>
                   <w:r>
                     <w:rPr>
                       <w:sz w:val="12"/>
                       <w:szCs w:val="12"/>
                     </w:rPr>
-                    <w:t>&lt;&lt;claimantLR.primaryAddress.PostCode</w:t>
+                    <w:t>applicant</w:t>
+                  </w:r>
+                  <w:r>
+                    <w:rPr>
+                      <w:sz w:val="12"/>
+                      <w:szCs w:val="12"/>
+                    </w:rPr>
+                    <w:t>.primaryAddress.PostCode</w:t>
                   </w:r>
                   <w:proofErr w:type="gramEnd"/>
                   <w:r>
@@ -2648,7 +2822,21 @@
                       <w:sz w:val="12"/>
                       <w:szCs w:val="12"/>
                     </w:rPr>
-                    <w:t>&gt;&gt;&lt;&lt;cs_{!isBlank(claimantLR.primaryAddress.Country)}&gt;&gt;</w:t>
+                    <w:t>&gt;&gt;&lt;&lt;cs_{!isBlank(</w:t>
+                  </w:r>
+                  <w:r>
+                    <w:rPr>
+                      <w:sz w:val="12"/>
+                      <w:szCs w:val="12"/>
+                    </w:rPr>
+                    <w:t>applicant</w:t>
+                  </w:r>
+                  <w:r>
+                    <w:rPr>
+                      <w:sz w:val="12"/>
+                      <w:szCs w:val="12"/>
+                    </w:rPr>
+                    <w:t>.primaryAddress.Country)}&gt;&gt;</w:t>
                   </w:r>
                 </w:p>
                 <w:p>
@@ -2659,7 +2847,6 @@
                       <w:szCs w:val="12"/>
                     </w:rPr>
                   </w:pPr>
-                  <w:proofErr w:type="gramStart"/>
                   <w:r>
                     <w:rPr>
                       <w:sz w:val="12"/>
@@ -2668,12 +2855,20 @@
                     <w:t>&lt;&lt;</w:t>
                   </w:r>
                   <w:proofErr w:type="spellStart"/>
+                  <w:proofErr w:type="gramStart"/>
                   <w:r>
                     <w:rPr>
                       <w:sz w:val="12"/>
                       <w:szCs w:val="12"/>
                     </w:rPr>
-                    <w:t>claimantLR.primaryAddress.Country</w:t>
+                    <w:t>applicant</w:t>
+                  </w:r>
+                  <w:r>
+                    <w:rPr>
+                      <w:sz w:val="12"/>
+                      <w:szCs w:val="12"/>
+                    </w:rPr>
+                    <w:t>.primaryAddress.Country</w:t>
                   </w:r>
                   <w:proofErr w:type="spellEnd"/>
                   <w:proofErr w:type="gramEnd"/>
@@ -2718,230 +2913,118 @@
           <w:p>
             <w:pPr>
               <w:spacing w:after="20"/>
+              <w:jc w:val="center"/>
+              <w:rPr>
+                <w:b/>
+                <w:bCs/>
+                <w:sz w:val="16"/>
+                <w:szCs w:val="16"/>
+              </w:rPr>
+            </w:pPr>
+            <w:r>
+              <w:rPr>
+                <w:b/>
+                <w:bCs/>
+                <w:sz w:val="16"/>
+                <w:szCs w:val="16"/>
+              </w:rPr>
+              <w:t xml:space="preserve">Note to the </w:t>
+            </w:r>
+            <w:proofErr w:type="gramStart"/>
+            <w:r>
+              <w:rPr>
+                <w:b/>
+                <w:bCs/>
+                <w:sz w:val="16"/>
+                <w:szCs w:val="16"/>
+              </w:rPr>
+              <w:t>defendant</w:t>
+            </w:r>
+            <w:proofErr w:type="gramEnd"/>
+          </w:p>
+          <w:p>
+            <w:pPr>
+              <w:spacing w:after="20"/>
               <w:rPr>
                 <w:sz w:val="12"/>
                 <w:szCs w:val="12"/>
               </w:rPr>
             </w:pPr>
-          </w:p>
-          <w:p>
-            <w:pPr>
-              <w:spacing w:after="20"/>
+            <w:r>
               <w:rPr>
                 <w:sz w:val="12"/>
                 <w:szCs w:val="12"/>
               </w:rPr>
-            </w:pPr>
+              <w:t xml:space="preserve">Details of this judgment will be entered in a public register, the Register of Judgments, Orders and Fines. They will then be passed to credit reference agencies, who will supply them to credit grantors and others seeking information on your financial standing. This will make it difficult for you to get credit. A list of credit reference agencies is available from Registry Trust Ltd, 173/175Cleveland Street, London, W1T 6QR.If you pay in full within one month, you can ask the court to cancel the entry on the Register. You will need to give the court proof of payment. If you also want a Certificate of Cancellation from the court, there is a fee for this. If you pay the debt in full after one month, you can ask the court to mark the entry as satisfied and, for a fee, obtain a Certificate of Satisfaction to prove that the debt has been </w:t>
+            </w:r>
+            <w:proofErr w:type="gramStart"/>
             <w:r>
               <w:rPr>
                 <w:sz w:val="12"/>
                 <w:szCs w:val="12"/>
               </w:rPr>
-              <w:t>Details of this judgment will be entered in a public register, the Register of</w:t>
-            </w:r>
-            <w:r>
-              <w:rPr>
-                <w:sz w:val="12"/>
-                <w:szCs w:val="12"/>
-              </w:rPr>
-              <w:t xml:space="preserve"> </w:t>
-            </w:r>
-            <w:r>
-              <w:rPr>
-                <w:sz w:val="12"/>
-                <w:szCs w:val="12"/>
-              </w:rPr>
-              <w:t>Judgments, Orders and Fines.  They will then be passed to credit reference</w:t>
-            </w:r>
-            <w:r>
-              <w:rPr>
-                <w:sz w:val="12"/>
-                <w:szCs w:val="12"/>
-              </w:rPr>
-              <w:t xml:space="preserve"> </w:t>
-            </w:r>
-            <w:r>
-              <w:rPr>
-                <w:sz w:val="12"/>
-                <w:szCs w:val="12"/>
-              </w:rPr>
-              <w:t>agencies, who will supply them to credit grantors and others seeking information</w:t>
-            </w:r>
-            <w:r>
-              <w:rPr>
-                <w:sz w:val="12"/>
-                <w:szCs w:val="12"/>
-              </w:rPr>
-              <w:t xml:space="preserve"> </w:t>
-            </w:r>
-            <w:r>
-              <w:rPr>
-                <w:sz w:val="12"/>
-                <w:szCs w:val="12"/>
-              </w:rPr>
-              <w:t>on your financial standing. This will make it difficult for you to get credit.</w:t>
-            </w:r>
-            <w:r>
-              <w:rPr>
-                <w:sz w:val="12"/>
-                <w:szCs w:val="12"/>
-              </w:rPr>
-              <w:t xml:space="preserve"> </w:t>
-            </w:r>
-            <w:r>
-              <w:rPr>
-                <w:sz w:val="12"/>
-                <w:szCs w:val="12"/>
-              </w:rPr>
-              <w:t xml:space="preserve">A list of credit reference agencies is available from Registry Trust Ltd, 173/175Cleveland Street, London, W1T </w:t>
-            </w:r>
-            <w:proofErr w:type="gramStart"/>
-            <w:r>
-              <w:rPr>
-                <w:sz w:val="12"/>
-                <w:szCs w:val="12"/>
-              </w:rPr>
-              <w:t>6QR</w:t>
+              <w:t>paid</w:t>
             </w:r>
             <w:proofErr w:type="gramEnd"/>
           </w:p>
           <w:p>
             <w:pPr>
               <w:spacing w:after="20"/>
-              <w:rPr>
-                <w:sz w:val="12"/>
-                <w:szCs w:val="12"/>
-              </w:rPr>
-            </w:pPr>
-            <w:r>
+              <w:jc w:val="center"/>
+              <w:rPr>
+                <w:b/>
+                <w:bCs/>
+                <w:sz w:val="16"/>
+                <w:szCs w:val="16"/>
+              </w:rPr>
+            </w:pPr>
+            <w:r>
+              <w:rPr>
+                <w:b/>
+                <w:bCs/>
+                <w:sz w:val="16"/>
+                <w:szCs w:val="16"/>
+              </w:rPr>
+              <w:t>How to Pay</w:t>
+            </w:r>
+          </w:p>
+          <w:p>
+            <w:pPr>
+              <w:spacing w:after="20"/>
               <w:rPr>
                 <w:b/>
                 <w:bCs/>
                 <w:sz w:val="12"/>
                 <w:szCs w:val="12"/>
               </w:rPr>
-              <w:t>If you pay in full within one month</w:t>
-            </w:r>
+            </w:pPr>
             <w:r>
               <w:rPr>
                 <w:sz w:val="12"/>
                 <w:szCs w:val="12"/>
               </w:rPr>
-              <w:t>, you can ask the court to cancel the entry on</w:t>
-            </w:r>
-            <w:r>
-              <w:rPr>
-                <w:sz w:val="12"/>
-                <w:szCs w:val="12"/>
-              </w:rPr>
-              <w:t xml:space="preserve"> </w:t>
-            </w:r>
-            <w:r>
-              <w:rPr>
-                <w:sz w:val="12"/>
-                <w:szCs w:val="12"/>
-              </w:rPr>
-              <w:t>the Register. You will need to give the court proof of payment. If you also want a</w:t>
-            </w:r>
-            <w:r>
-              <w:rPr>
-                <w:sz w:val="12"/>
-                <w:szCs w:val="12"/>
-              </w:rPr>
-              <w:t xml:space="preserve"> </w:t>
-            </w:r>
-            <w:r>
-              <w:rPr>
-                <w:sz w:val="12"/>
-                <w:szCs w:val="12"/>
-              </w:rPr>
-              <w:t>Certificate of Cancellation from the court, there is a fee for this. If you pay the debt</w:t>
-            </w:r>
-            <w:r>
-              <w:rPr>
-                <w:sz w:val="12"/>
-                <w:szCs w:val="12"/>
-              </w:rPr>
-              <w:t xml:space="preserve"> </w:t>
-            </w:r>
-            <w:r>
-              <w:rPr>
-                <w:sz w:val="12"/>
-                <w:szCs w:val="12"/>
-              </w:rPr>
-              <w:t>in full after one month, you can ask the court to mark the entry as satisfied and</w:t>
-            </w:r>
-            <w:r>
-              <w:rPr>
-                <w:sz w:val="12"/>
-                <w:szCs w:val="12"/>
-              </w:rPr>
-              <w:t xml:space="preserve">, </w:t>
-            </w:r>
-            <w:r>
-              <w:rPr>
-                <w:sz w:val="12"/>
-                <w:szCs w:val="12"/>
-              </w:rPr>
-              <w:t>for a fee, obtain a Certificate of Satisfaction to prove that the debt has been paid.</w:t>
-            </w:r>
-          </w:p>
-          <w:p>
-            <w:pPr>
-              <w:spacing w:after="20"/>
-              <w:rPr>
-                <w:sz w:val="12"/>
-                <w:szCs w:val="12"/>
-              </w:rPr>
-            </w:pPr>
-          </w:p>
-          <w:p>
-            <w:pPr>
-              <w:spacing w:after="20"/>
-              <w:jc w:val="center"/>
-              <w:rPr>
-                <w:b/>
-                <w:bCs/>
-                <w:sz w:val="16"/>
-                <w:szCs w:val="16"/>
-              </w:rPr>
-            </w:pPr>
-            <w:r>
-              <w:rPr>
-                <w:b/>
-                <w:bCs/>
-                <w:sz w:val="16"/>
-                <w:szCs w:val="16"/>
-              </w:rPr>
-              <w:t>How to Pay</w:t>
-            </w:r>
-          </w:p>
-          <w:p>
-            <w:pPr>
-              <w:spacing w:after="20"/>
+              <w:t>•</w:t>
+            </w:r>
+            <w:r>
               <w:rPr>
                 <w:b/>
                 <w:bCs/>
                 <w:sz w:val="12"/>
                 <w:szCs w:val="12"/>
               </w:rPr>
-            </w:pPr>
-            <w:r>
-              <w:rPr>
-                <w:sz w:val="12"/>
-                <w:szCs w:val="12"/>
-              </w:rPr>
-              <w:t>•</w:t>
-            </w:r>
-            <w:r>
+              <w:t xml:space="preserve"> Payment(s) must be made to the person named at the address for payments giving the claimant's reference and claim number </w:t>
+            </w:r>
+          </w:p>
+          <w:p>
+            <w:pPr>
+              <w:spacing w:after="20"/>
               <w:rPr>
                 <w:b/>
                 <w:bCs/>
                 <w:sz w:val="12"/>
                 <w:szCs w:val="12"/>
               </w:rPr>
-              <w:t xml:space="preserve"> Payment(s) must be made to the person named at the address for</w:t>
-            </w:r>
+            </w:pPr>
             <w:r>
               <w:rPr>
                 <w:b/>
@@ -2949,163 +3032,132 @@
                 <w:sz w:val="12"/>
                 <w:szCs w:val="12"/>
               </w:rPr>
-              <w:t xml:space="preserve"> </w:t>
-            </w:r>
-            <w:r>
-              <w:rPr>
-                <w:b/>
-                <w:bCs/>
+              <w:t xml:space="preserve">• DO NOT bring or send payments to the court - they will not be accepted </w:t>
+            </w:r>
+          </w:p>
+          <w:p>
+            <w:pPr>
+              <w:spacing w:after="20"/>
+              <w:rPr>
                 <w:sz w:val="12"/>
                 <w:szCs w:val="12"/>
               </w:rPr>
-              <w:t xml:space="preserve">payments giving the claimant's reference and claim number </w:t>
-            </w:r>
-          </w:p>
-          <w:p>
-            <w:pPr>
-              <w:spacing w:after="20"/>
-              <w:rPr>
-                <w:b/>
-                <w:bCs/>
+            </w:pPr>
+            <w:r>
+              <w:rPr>
                 <w:sz w:val="12"/>
                 <w:szCs w:val="12"/>
               </w:rPr>
-            </w:pPr>
-            <w:r>
-              <w:rPr>
-                <w:b/>
-                <w:bCs/>
+              <w:t>• You should allow at least 4 days for your payment to reach the claimant</w:t>
+            </w:r>
+          </w:p>
+          <w:p>
+            <w:pPr>
+              <w:spacing w:after="20"/>
+              <w:rPr>
                 <w:sz w:val="12"/>
                 <w:szCs w:val="12"/>
               </w:rPr>
-              <w:t xml:space="preserve">• DO NOT bring or send payments to the court - they will not be accepted </w:t>
-            </w:r>
-          </w:p>
-          <w:p>
-            <w:pPr>
-              <w:spacing w:after="20"/>
+            </w:pPr>
+            <w:r>
               <w:rPr>
                 <w:sz w:val="12"/>
                 <w:szCs w:val="12"/>
               </w:rPr>
-            </w:pPr>
-            <w:r>
+              <w:t>(defendant) or his representative.</w:t>
+            </w:r>
+          </w:p>
+          <w:p>
+            <w:pPr>
               <w:rPr>
                 <w:sz w:val="12"/>
                 <w:szCs w:val="12"/>
               </w:rPr>
-              <w:t>• You should allow at least 4 days for your payment to reach the claimant</w:t>
-            </w:r>
-          </w:p>
-          <w:p>
-            <w:pPr>
-              <w:spacing w:after="20"/>
+            </w:pPr>
+            <w:r>
               <w:rPr>
                 <w:sz w:val="12"/>
                 <w:szCs w:val="12"/>
               </w:rPr>
-            </w:pPr>
+              <w:t xml:space="preserve">• Make sure that you keep records and can account for all payments made. Proof may be required if there is any disagreement. </w:t>
+            </w:r>
+            <w:r>
+              <w:t xml:space="preserve"> </w:t>
+            </w:r>
             <w:r>
               <w:rPr>
                 <w:sz w:val="12"/>
                 <w:szCs w:val="12"/>
               </w:rPr>
-              <w:t>(defendant) or his representative</w:t>
+              <w:t>It is not safe to send cash</w:t>
             </w:r>
             <w:r>
               <w:rPr>
                 <w:sz w:val="12"/>
                 <w:szCs w:val="12"/>
               </w:rPr>
-              <w:t>.</w:t>
-            </w:r>
-          </w:p>
-          <w:p>
-            <w:pPr>
+              <w:t xml:space="preserve"> </w:t>
+            </w:r>
+            <w:r>
               <w:rPr>
                 <w:sz w:val="12"/>
                 <w:szCs w:val="12"/>
               </w:rPr>
-            </w:pPr>
+              <w:t>unless you use registered post</w:t>
+            </w:r>
             <w:r>
               <w:rPr>
                 <w:sz w:val="12"/>
                 <w:szCs w:val="12"/>
               </w:rPr>
-              <w:t xml:space="preserve">• </w:t>
-            </w:r>
+              <w:t>.</w:t>
+            </w:r>
+          </w:p>
+          <w:p>
+            <w:pPr>
+              <w:rPr>
+                <w:sz w:val="14"/>
+                <w:szCs w:val="14"/>
+              </w:rPr>
+            </w:pPr>
             <w:r>
               <w:rPr>
                 <w:sz w:val="12"/>
                 <w:szCs w:val="12"/>
               </w:rPr>
-              <w:t>M</w:t>
+              <w:t>•</w:t>
+            </w:r>
+            <w:r>
+              <w:t xml:space="preserve"> </w:t>
             </w:r>
             <w:r>
               <w:rPr>
                 <w:sz w:val="12"/>
                 <w:szCs w:val="12"/>
               </w:rPr>
-              <w:t>ake sure that you keep records and can account for all payments made. Proof may be required if there is any disagreement. You can send a cheque directly to the claimant's address which can be found on this judgment. Contact the claimant if you want to pay a different way</w:t>
+              <w:t>Leaflets on registered judgments, how to pay and what to do if you cannot</w:t>
             </w:r>
             <w:r>
               <w:rPr>
                 <w:sz w:val="12"/>
                 <w:szCs w:val="12"/>
               </w:rPr>
-              <w:t>.</w:t>
-            </w:r>
-          </w:p>
-          <w:p>
-            <w:pPr>
+              <w:t xml:space="preserve"> </w:t>
+            </w:r>
+            <w:r>
               <w:rPr>
                 <w:sz w:val="12"/>
                 <w:szCs w:val="12"/>
               </w:rPr>
-            </w:pPr>
+              <w:t>pay are available from the cour</w:t>
+            </w:r>
             <w:r>
               <w:rPr>
                 <w:sz w:val="12"/>
                 <w:szCs w:val="12"/>
               </w:rPr>
-              <w:t>•</w:t>
-            </w:r>
-            <w:r>
-              <w:rPr>
-                <w:sz w:val="12"/>
-                <w:szCs w:val="12"/>
-              </w:rPr>
-              <w:t>Information about</w:t>
-            </w:r>
-            <w:r>
-              <w:rPr>
-                <w:sz w:val="12"/>
-                <w:szCs w:val="12"/>
-              </w:rPr>
-              <w:t xml:space="preserve"> </w:t>
-            </w:r>
-            <w:r>
-              <w:rPr>
-                <w:sz w:val="12"/>
-                <w:szCs w:val="12"/>
-              </w:rPr>
-              <w:t>what to do if you cannot pay can be found on the enclosed letter</w:t>
-            </w:r>
-            <w:r>
-              <w:rPr>
-                <w:sz w:val="12"/>
-                <w:szCs w:val="12"/>
-              </w:rPr>
-              <w:t>.</w:t>
-            </w:r>
-          </w:p>
-          <w:p>
-            <w:pPr>
-              <w:rPr>
-                <w:sz w:val="12"/>
-                <w:szCs w:val="12"/>
-              </w:rPr>
-            </w:pPr>
+              <w:t>t.</w:t>
+            </w:r>
           </w:p>
         </w:tc>
       </w:tr>
@@ -3119,7 +3171,12 @@
       </w:pPr>
     </w:p>
     <w:sectPr>
-      <w:footerReference w:type="default" r:id="rId10"/>
+      <w:headerReference w:type="even" r:id="rId10"/>
+      <w:headerReference w:type="default" r:id="rId11"/>
+      <w:footerReference w:type="even" r:id="rId12"/>
+      <w:footerReference w:type="default" r:id="rId13"/>
+      <w:headerReference w:type="first" r:id="rId14"/>
+      <w:footerReference w:type="first" r:id="rId15"/>
       <w:pgSz w:w="11906" w:h="16838"/>
       <w:pgMar w:top="1440" w:right="1440" w:bottom="1440" w:left="1440" w:header="708" w:footer="708" w:gutter="0"/>
       <w:cols w:space="708"/>
@@ -3155,6 +3212,16 @@
 </file>
 
 <file path=word/footer1.xml><?xml version="1.0" encoding="utf-8"?>
+<w:ftr xmlns:wpc="http://schemas.microsoft.com/office/word/2010/wordprocessingCanvas" xmlns:cx="http://schemas.microsoft.com/office/drawing/2014/chartex" xmlns:cx1="http://schemas.microsoft.com/office/drawing/2015/9/8/chartex" xmlns:cx2="http://schemas.microsoft.com/office/drawing/2015/10/21/chartex" xmlns:cx3="http://schemas.microsoft.com/office/drawing/2016/5/9/chartex" xmlns:cx4="http://schemas.microsoft.com/office/drawing/2016/5/10/chartex" xmlns:cx5="http://schemas.microsoft.com/office/drawing/2016/5/11/chartex" xmlns:cx6="http://schemas.microsoft.com/office/drawing/2016/5/12/chartex" xmlns:cx7="http://schemas.microsoft.com/office/drawing/2016/5/13/chartex" xmlns:cx8="http://schemas.microsoft.com/office/drawing/2016/5/14/chartex" xmlns:mc="http://schemas.openxmlformats.org/markup-compatibility/2006" xmlns:aink="http://schemas.microsoft.com/office/drawing/2016/ink" xmlns:am3d="http://schemas.microsoft.com/office/drawing/2017/model3d" xmlns:o="urn:schemas-microsoft-com:office:office" xmlns:oel="http://schemas.microsoft.com/office/2019/extlst" xmlns:r="http://schemas.openxmlformats.org/officeDocument/2006/relationships" xmlns:m="http://schemas.openxmlformats.org/officeDocument/2006/math" xmlns:v="urn:schemas-microsoft-com:vml" xmlns:wp14="http://schemas.microsoft.com/office/word/2010/wordprocessingDrawing" xmlns:wp="http://schemas.openxmlformats.org/drawingml/2006/wordprocessingDrawing" xmlns:w10="urn:schemas-microsoft-com:office:word" xmlns:w="http://schemas.openxmlformats.org/wordprocessingml/2006/main" xmlns:w14="http://schemas.microsoft.com/office/word/2010/wordml" xmlns:w15="http://schemas.microsoft.com/office/word/2012/wordml" xmlns:w16cex="http://schemas.microsoft.com/office/word/2018/wordml/cex" xmlns:w16cid="http://schemas.microsoft.com/office/word/2016/wordml/cid" xmlns:w16="http://schemas.microsoft.com/office/word/2018/wordml" xmlns:w16sdtdh="http://schemas.microsoft.com/office/word/2020/wordml/sdtdatahash" xmlns:w16se="http://schemas.microsoft.com/office/word/2015/wordml/symex" xmlns:wpg="http://schemas.microsoft.com/office/word/2010/wordprocessingGroup" xmlns:wpi="http://schemas.microsoft.com/office/word/2010/wordprocessingInk" xmlns:wne="http://schemas.microsoft.com/office/word/2006/wordml" xmlns:wps="http://schemas.microsoft.com/office/word/2010/wordprocessingShape" mc:Ignorable="w14 w15 w16se w16cid w16 w16cex w16sdtdh wp14">
+  <w:p>
+    <w:pPr>
+      <w:pStyle w:val="Footer"/>
+    </w:pPr>
+  </w:p>
+</w:ftr>
+</file>
+
+<file path=word/footer2.xml><?xml version="1.0" encoding="utf-8"?>
 <w:ftr xmlns:wpc="http://schemas.microsoft.com/office/word/2010/wordprocessingCanvas" xmlns:cx="http://schemas.microsoft.com/office/drawing/2014/chartex" xmlns:cx1="http://schemas.microsoft.com/office/drawing/2015/9/8/chartex" xmlns:cx2="http://schemas.microsoft.com/office/drawing/2015/10/21/chartex" xmlns:cx3="http://schemas.microsoft.com/office/drawing/2016/5/9/chartex" xmlns:cx4="http://schemas.microsoft.com/office/drawing/2016/5/10/chartex" xmlns:cx5="http://schemas.microsoft.com/office/drawing/2016/5/11/chartex" xmlns:cx6="http://schemas.microsoft.com/office/drawing/2016/5/12/chartex" xmlns:cx7="http://schemas.microsoft.com/office/drawing/2016/5/13/chartex" xmlns:cx8="http://schemas.microsoft.com/office/drawing/2016/5/14/chartex" xmlns:mc="http://schemas.openxmlformats.org/markup-compatibility/2006" xmlns:aink="http://schemas.microsoft.com/office/drawing/2016/ink" xmlns:am3d="http://schemas.microsoft.com/office/drawing/2017/model3d" xmlns:o="urn:schemas-microsoft-com:office:office" xmlns:oel="http://schemas.microsoft.com/office/2019/extlst" xmlns:r="http://schemas.openxmlformats.org/officeDocument/2006/relationships" xmlns:m="http://schemas.openxmlformats.org/officeDocument/2006/math" xmlns:v="urn:schemas-microsoft-com:vml" xmlns:wp14="http://schemas.microsoft.com/office/word/2010/wordprocessingDrawing" xmlns:wp="http://schemas.openxmlformats.org/drawingml/2006/wordprocessingDrawing" xmlns:w10="urn:schemas-microsoft-com:office:word" xmlns:w="http://schemas.openxmlformats.org/wordprocessingml/2006/main" xmlns:w14="http://schemas.microsoft.com/office/word/2010/wordml" xmlns:w15="http://schemas.microsoft.com/office/word/2012/wordml" xmlns:w16cex="http://schemas.microsoft.com/office/word/2018/wordml/cex" xmlns:w16cid="http://schemas.microsoft.com/office/word/2016/wordml/cid" xmlns:w16="http://schemas.microsoft.com/office/word/2018/wordml" xmlns:w16sdtdh="http://schemas.microsoft.com/office/word/2020/wordml/sdtdatahash" xmlns:w16se="http://schemas.microsoft.com/office/word/2015/wordml/symex" xmlns:wpg="http://schemas.microsoft.com/office/word/2010/wordprocessingGroup" xmlns:wpi="http://schemas.microsoft.com/office/word/2010/wordprocessingInk" xmlns:wne="http://schemas.microsoft.com/office/word/2006/wordml" xmlns:wps="http://schemas.microsoft.com/office/word/2010/wordprocessingShape" mc:Ignorable="w14 w15 w16se w16cid w16 w16cex w16sdtdh wp14">
   <w:p>
     <w:pPr>
@@ -3173,6 +3240,8 @@
     <w:pPr>
       <w:pStyle w:val="Footer"/>
       <w:rPr>
+        <w:b/>
+        <w:bCs/>
         <w:sz w:val="12"/>
         <w:szCs w:val="12"/>
       </w:rPr>
@@ -3182,7 +3251,7 @@
         <w:sz w:val="12"/>
         <w:szCs w:val="12"/>
       </w:rPr>
-      <w:t>The court office at the County Court at Online Civil Money Claims, St Katharine's House, 21-27 St Katharine's Street, Northampton, Northamptonshire, NN1 2LH. When</w:t>
+      <w:t>The court office at the County Court at Birmingham, Civil Justice Centre, The Priory Courts, 33 Bull Street, Birmingham, B4 6DS. When corresponding with the court</w:t>
     </w:r>
     <w:r>
       <w:rPr>
@@ -3196,7 +3265,7 @@
         <w:sz w:val="12"/>
         <w:szCs w:val="12"/>
       </w:rPr>
-      <w:t xml:space="preserve">corresponding with the court, please address forms or letters to the Court Manager and quote the claim number. Tel: 0300 123 7050. </w:t>
+      <w:t xml:space="preserve">please address forms or letters to the Court Manager and quote the claim number. Tel: 0300 123 5577. </w:t>
     </w:r>
     <w:r>
       <w:rPr>
@@ -3205,7 +3274,7 @@
         <w:sz w:val="12"/>
         <w:szCs w:val="12"/>
       </w:rPr>
-      <w:t>Check if you can issue your claim</w:t>
+      <w:t>Check if you can issue your claim online. It will save you time</w:t>
     </w:r>
     <w:r>
       <w:rPr>
@@ -3223,26 +3292,8 @@
         <w:sz w:val="12"/>
         <w:szCs w:val="12"/>
       </w:rPr>
-      <w:t>online. It will save you time and money. Go to www.moneyclaim.gov.uk to find out more</w:t>
+      <w:t>and money. Go to www.moneyclaim.gov.uk to find out more.</w:t>
     </w:r>
-    <w:r>
-      <w:rPr>
-        <w:b/>
-        <w:bCs/>
-        <w:sz w:val="12"/>
-        <w:szCs w:val="12"/>
-      </w:rPr>
-      <w:t>.</w:t>
-    </w:r>
-  </w:p>
-  <w:p>
-    <w:pPr>
-      <w:pStyle w:val="Footer"/>
-      <w:rPr>
-        <w:sz w:val="12"/>
-        <w:szCs w:val="12"/>
-      </w:rPr>
-    </w:pPr>
   </w:p>
   <w:p>
     <w:pPr>
@@ -3257,15 +3308,18 @@
         <w:sz w:val="12"/>
         <w:szCs w:val="12"/>
       </w:rPr>
-      <w:t>N30 Ju</w:t>
+      <w:t>N30(2) Judgment for Claimant (after determination)</w:t>
     </w:r>
-    <w:r>
-      <w:rPr>
-        <w:sz w:val="12"/>
-        <w:szCs w:val="12"/>
-      </w:rPr>
-      <w:t>dgment for Claimant (in default)</w:t>
-    </w:r>
+  </w:p>
+</w:ftr>
+</file>
+
+<file path=word/footer3.xml><?xml version="1.0" encoding="utf-8"?>
+<w:ftr xmlns:wpc="http://schemas.microsoft.com/office/word/2010/wordprocessingCanvas" xmlns:cx="http://schemas.microsoft.com/office/drawing/2014/chartex" xmlns:cx1="http://schemas.microsoft.com/office/drawing/2015/9/8/chartex" xmlns:cx2="http://schemas.microsoft.com/office/drawing/2015/10/21/chartex" xmlns:cx3="http://schemas.microsoft.com/office/drawing/2016/5/9/chartex" xmlns:cx4="http://schemas.microsoft.com/office/drawing/2016/5/10/chartex" xmlns:cx5="http://schemas.microsoft.com/office/drawing/2016/5/11/chartex" xmlns:cx6="http://schemas.microsoft.com/office/drawing/2016/5/12/chartex" xmlns:cx7="http://schemas.microsoft.com/office/drawing/2016/5/13/chartex" xmlns:cx8="http://schemas.microsoft.com/office/drawing/2016/5/14/chartex" xmlns:mc="http://schemas.openxmlformats.org/markup-compatibility/2006" xmlns:aink="http://schemas.microsoft.com/office/drawing/2016/ink" xmlns:am3d="http://schemas.microsoft.com/office/drawing/2017/model3d" xmlns:o="urn:schemas-microsoft-com:office:office" xmlns:oel="http://schemas.microsoft.com/office/2019/extlst" xmlns:r="http://schemas.openxmlformats.org/officeDocument/2006/relationships" xmlns:m="http://schemas.openxmlformats.org/officeDocument/2006/math" xmlns:v="urn:schemas-microsoft-com:vml" xmlns:wp14="http://schemas.microsoft.com/office/word/2010/wordprocessingDrawing" xmlns:wp="http://schemas.openxmlformats.org/drawingml/2006/wordprocessingDrawing" xmlns:w10="urn:schemas-microsoft-com:office:word" xmlns:w="http://schemas.openxmlformats.org/wordprocessingml/2006/main" xmlns:w14="http://schemas.microsoft.com/office/word/2010/wordml" xmlns:w15="http://schemas.microsoft.com/office/word/2012/wordml" xmlns:w16cex="http://schemas.microsoft.com/office/word/2018/wordml/cex" xmlns:w16cid="http://schemas.microsoft.com/office/word/2016/wordml/cid" xmlns:w16="http://schemas.microsoft.com/office/word/2018/wordml" xmlns:w16sdtdh="http://schemas.microsoft.com/office/word/2020/wordml/sdtdatahash" xmlns:w16se="http://schemas.microsoft.com/office/word/2015/wordml/symex" xmlns:wpg="http://schemas.microsoft.com/office/word/2010/wordprocessingGroup" xmlns:wpi="http://schemas.microsoft.com/office/word/2010/wordprocessingInk" xmlns:wne="http://schemas.microsoft.com/office/word/2006/wordml" xmlns:wps="http://schemas.microsoft.com/office/word/2010/wordprocessingShape" mc:Ignorable="w14 w15 w16se w16cid w16 w16cex w16sdtdh wp14">
+  <w:p>
+    <w:pPr>
+      <w:pStyle w:val="Footer"/>
+    </w:pPr>
   </w:p>
 </w:ftr>
 </file>
@@ -3293,6 +3347,36 @@
     </w:p>
   </w:footnote>
 </w:footnotes>
+</file>
+
+<file path=word/header1.xml><?xml version="1.0" encoding="utf-8"?>
+<w:hdr xmlns:wpc="http://schemas.microsoft.com/office/word/2010/wordprocessingCanvas" xmlns:cx="http://schemas.microsoft.com/office/drawing/2014/chartex" xmlns:cx1="http://schemas.microsoft.com/office/drawing/2015/9/8/chartex" xmlns:cx2="http://schemas.microsoft.com/office/drawing/2015/10/21/chartex" xmlns:cx3="http://schemas.microsoft.com/office/drawing/2016/5/9/chartex" xmlns:cx4="http://schemas.microsoft.com/office/drawing/2016/5/10/chartex" xmlns:cx5="http://schemas.microsoft.com/office/drawing/2016/5/11/chartex" xmlns:cx6="http://schemas.microsoft.com/office/drawing/2016/5/12/chartex" xmlns:cx7="http://schemas.microsoft.com/office/drawing/2016/5/13/chartex" xmlns:cx8="http://schemas.microsoft.com/office/drawing/2016/5/14/chartex" xmlns:mc="http://schemas.openxmlformats.org/markup-compatibility/2006" xmlns:aink="http://schemas.microsoft.com/office/drawing/2016/ink" xmlns:am3d="http://schemas.microsoft.com/office/drawing/2017/model3d" xmlns:o="urn:schemas-microsoft-com:office:office" xmlns:oel="http://schemas.microsoft.com/office/2019/extlst" xmlns:r="http://schemas.openxmlformats.org/officeDocument/2006/relationships" xmlns:m="http://schemas.openxmlformats.org/officeDocument/2006/math" xmlns:v="urn:schemas-microsoft-com:vml" xmlns:wp14="http://schemas.microsoft.com/office/word/2010/wordprocessingDrawing" xmlns:wp="http://schemas.openxmlformats.org/drawingml/2006/wordprocessingDrawing" xmlns:w10="urn:schemas-microsoft-com:office:word" xmlns:w="http://schemas.openxmlformats.org/wordprocessingml/2006/main" xmlns:w14="http://schemas.microsoft.com/office/word/2010/wordml" xmlns:w15="http://schemas.microsoft.com/office/word/2012/wordml" xmlns:w16cex="http://schemas.microsoft.com/office/word/2018/wordml/cex" xmlns:w16cid="http://schemas.microsoft.com/office/word/2016/wordml/cid" xmlns:w16="http://schemas.microsoft.com/office/word/2018/wordml" xmlns:w16sdtdh="http://schemas.microsoft.com/office/word/2020/wordml/sdtdatahash" xmlns:w16se="http://schemas.microsoft.com/office/word/2015/wordml/symex" xmlns:wpg="http://schemas.microsoft.com/office/word/2010/wordprocessingGroup" xmlns:wpi="http://schemas.microsoft.com/office/word/2010/wordprocessingInk" xmlns:wne="http://schemas.microsoft.com/office/word/2006/wordml" xmlns:wps="http://schemas.microsoft.com/office/word/2010/wordprocessingShape" mc:Ignorable="w14 w15 w16se w16cid w16 w16cex w16sdtdh wp14">
+  <w:p>
+    <w:pPr>
+      <w:pStyle w:val="Header"/>
+    </w:pPr>
+  </w:p>
+</w:hdr>
+</file>
+
+<file path=word/header2.xml><?xml version="1.0" encoding="utf-8"?>
+<w:hdr xmlns:wpc="http://schemas.microsoft.com/office/word/2010/wordprocessingCanvas" xmlns:cx="http://schemas.microsoft.com/office/drawing/2014/chartex" xmlns:cx1="http://schemas.microsoft.com/office/drawing/2015/9/8/chartex" xmlns:cx2="http://schemas.microsoft.com/office/drawing/2015/10/21/chartex" xmlns:cx3="http://schemas.microsoft.com/office/drawing/2016/5/9/chartex" xmlns:cx4="http://schemas.microsoft.com/office/drawing/2016/5/10/chartex" xmlns:cx5="http://schemas.microsoft.com/office/drawing/2016/5/11/chartex" xmlns:cx6="http://schemas.microsoft.com/office/drawing/2016/5/12/chartex" xmlns:cx7="http://schemas.microsoft.com/office/drawing/2016/5/13/chartex" xmlns:cx8="http://schemas.microsoft.com/office/drawing/2016/5/14/chartex" xmlns:mc="http://schemas.openxmlformats.org/markup-compatibility/2006" xmlns:aink="http://schemas.microsoft.com/office/drawing/2016/ink" xmlns:am3d="http://schemas.microsoft.com/office/drawing/2017/model3d" xmlns:o="urn:schemas-microsoft-com:office:office" xmlns:oel="http://schemas.microsoft.com/office/2019/extlst" xmlns:r="http://schemas.openxmlformats.org/officeDocument/2006/relationships" xmlns:m="http://schemas.openxmlformats.org/officeDocument/2006/math" xmlns:v="urn:schemas-microsoft-com:vml" xmlns:wp14="http://schemas.microsoft.com/office/word/2010/wordprocessingDrawing" xmlns:wp="http://schemas.openxmlformats.org/drawingml/2006/wordprocessingDrawing" xmlns:w10="urn:schemas-microsoft-com:office:word" xmlns:w="http://schemas.openxmlformats.org/wordprocessingml/2006/main" xmlns:w14="http://schemas.microsoft.com/office/word/2010/wordml" xmlns:w15="http://schemas.microsoft.com/office/word/2012/wordml" xmlns:w16cex="http://schemas.microsoft.com/office/word/2018/wordml/cex" xmlns:w16cid="http://schemas.microsoft.com/office/word/2016/wordml/cid" xmlns:w16="http://schemas.microsoft.com/office/word/2018/wordml" xmlns:w16sdtdh="http://schemas.microsoft.com/office/word/2020/wordml/sdtdatahash" xmlns:w16se="http://schemas.microsoft.com/office/word/2015/wordml/symex" xmlns:wpg="http://schemas.microsoft.com/office/word/2010/wordprocessingGroup" xmlns:wpi="http://schemas.microsoft.com/office/word/2010/wordprocessingInk" xmlns:wne="http://schemas.microsoft.com/office/word/2006/wordml" xmlns:wps="http://schemas.microsoft.com/office/word/2010/wordprocessingShape" mc:Ignorable="w14 w15 w16se w16cid w16 w16cex w16sdtdh wp14">
+  <w:p>
+    <w:pPr>
+      <w:pStyle w:val="Header"/>
+    </w:pPr>
+  </w:p>
+</w:hdr>
+</file>
+
+<file path=word/header3.xml><?xml version="1.0" encoding="utf-8"?>
+<w:hdr xmlns:wpc="http://schemas.microsoft.com/office/word/2010/wordprocessingCanvas" xmlns:cx="http://schemas.microsoft.com/office/drawing/2014/chartex" xmlns:cx1="http://schemas.microsoft.com/office/drawing/2015/9/8/chartex" xmlns:cx2="http://schemas.microsoft.com/office/drawing/2015/10/21/chartex" xmlns:cx3="http://schemas.microsoft.com/office/drawing/2016/5/9/chartex" xmlns:cx4="http://schemas.microsoft.com/office/drawing/2016/5/10/chartex" xmlns:cx5="http://schemas.microsoft.com/office/drawing/2016/5/11/chartex" xmlns:cx6="http://schemas.microsoft.com/office/drawing/2016/5/12/chartex" xmlns:cx7="http://schemas.microsoft.com/office/drawing/2016/5/13/chartex" xmlns:cx8="http://schemas.microsoft.com/office/drawing/2016/5/14/chartex" xmlns:mc="http://schemas.openxmlformats.org/markup-compatibility/2006" xmlns:aink="http://schemas.microsoft.com/office/drawing/2016/ink" xmlns:am3d="http://schemas.microsoft.com/office/drawing/2017/model3d" xmlns:o="urn:schemas-microsoft-com:office:office" xmlns:oel="http://schemas.microsoft.com/office/2019/extlst" xmlns:r="http://schemas.openxmlformats.org/officeDocument/2006/relationships" xmlns:m="http://schemas.openxmlformats.org/officeDocument/2006/math" xmlns:v="urn:schemas-microsoft-com:vml" xmlns:wp14="http://schemas.microsoft.com/office/word/2010/wordprocessingDrawing" xmlns:wp="http://schemas.openxmlformats.org/drawingml/2006/wordprocessingDrawing" xmlns:w10="urn:schemas-microsoft-com:office:word" xmlns:w="http://schemas.openxmlformats.org/wordprocessingml/2006/main" xmlns:w14="http://schemas.microsoft.com/office/word/2010/wordml" xmlns:w15="http://schemas.microsoft.com/office/word/2012/wordml" xmlns:w16cex="http://schemas.microsoft.com/office/word/2018/wordml/cex" xmlns:w16cid="http://schemas.microsoft.com/office/word/2016/wordml/cid" xmlns:w16="http://schemas.microsoft.com/office/word/2018/wordml" xmlns:w16sdtdh="http://schemas.microsoft.com/office/word/2020/wordml/sdtdatahash" xmlns:w16se="http://schemas.microsoft.com/office/word/2015/wordml/symex" xmlns:wpg="http://schemas.microsoft.com/office/word/2010/wordprocessingGroup" xmlns:wpi="http://schemas.microsoft.com/office/word/2010/wordprocessingInk" xmlns:wne="http://schemas.microsoft.com/office/word/2006/wordml" xmlns:wps="http://schemas.microsoft.com/office/word/2010/wordprocessingShape" mc:Ignorable="w14 w15 w16se w16cid w16 w16cex w16sdtdh wp14">
+  <w:p>
+    <w:pPr>
+      <w:pStyle w:val="Header"/>
+    </w:pPr>
+  </w:p>
+</w:hdr>
 </file>
 
 <file path=word/styles.xml><?xml version="1.0" encoding="utf-8"?>
@@ -3790,7 +3874,6 @@
     <w:basedOn w:val="Normal"/>
     <w:link w:val="HTMLPreformattedChar"/>
     <w:uiPriority w:val="99"/>
-    <w:semiHidden/>
     <w:unhideWhenUsed/>
     <w:rsid w:val="00BA5DDB"/>
     <w:pPr>
@@ -3826,7 +3909,6 @@
     <w:basedOn w:val="DefaultParagraphFont"/>
     <w:link w:val="HTMLPreformatted"/>
     <w:uiPriority w:val="99"/>
-    <w:semiHidden/>
     <w:rsid w:val="00BA5DDB"/>
     <w:rPr>
       <w:rFonts w:ascii="Courier New" w:eastAsia="Times New Roman" w:hAnsi="Courier New" w:cs="Courier New"/>
@@ -4139,33 +4221,6 @@
 </file>
 
 <file path=customXml/item1.xml><?xml version="1.0" encoding="utf-8"?>
-<?mso-contentType ?>
-<FormTemplates xmlns="http://schemas.microsoft.com/sharepoint/v3/contenttype/forms">
-  <Display>DocumentLibraryForm</Display>
-  <Edit>DocumentLibraryForm</Edit>
-  <New>DocumentLibraryForm</New>
-</FormTemplates>
-</file>
-
-<file path=customXml/item2.xml><?xml version="1.0" encoding="utf-8"?>
-<p:properties xmlns:p="http://schemas.microsoft.com/office/2006/metadata/properties" xmlns:xsi="http://www.w3.org/2001/XMLSchema-instance" xmlns:pc="http://schemas.microsoft.com/office/infopath/2007/PartnerControls">
-  <documentManagement>
-    <Stage xmlns="f336f4fe-8719-4ea2-b5d6-29b3a580aeb4">In Approval</Stage>
-    <Next_x0020_Stage xmlns="f336f4fe-8719-4ea2-b5d6-29b3a580aeb4">ApproveOrReject</Next_x0020_Stage>
-    <Admin_x0020_Action xmlns="f336f4fe-8719-4ea2-b5d6-29b3a580aeb4" xsi:nil="true"/>
-    <Template_x0020_Category xmlns="f336f4fe-8719-4ea2-b5d6-29b3a580aeb4">Decision Order - DEC</Template_x0020_Category>
-    <Action xmlns="f336f4fe-8719-4ea2-b5d6-29b3a580aeb4" xsi:nil="true"/>
-    <Purpose1 xmlns="f336f4fe-8719-4ea2-b5d6-29b3a580aeb4">Specified Default Judgment</Purpose1>
-    <Template_x0020_Language xmlns="f336f4fe-8719-4ea2-b5d6-29b3a580aeb4">English - ENG</Template_x0020_Language>
-    <Rename xmlns="f336f4fe-8719-4ea2-b5d6-29b3a580aeb4">true</Rename>
-    <Tornado_x0020_Filename xmlns="f336f4fe-8719-4ea2-b5d6-29b3a580aeb4" xsi:nil="true"/>
-    <Approval_x0020_Request_x0020_Comment xmlns="f336f4fe-8719-4ea2-b5d6-29b3a580aeb4">Default Judgment specified claim form</Approval_x0020_Request_x0020_Comment>
-    <Publication_x0020_Date xmlns="f336f4fe-8719-4ea2-b5d6-29b3a580aeb4">2022-03-23T00:00:00+00:00</Publication_x0020_Date>
-  </documentManagement>
-</p:properties>
-</file>
-
-<file path=customXml/item3.xml><?xml version="1.0" encoding="utf-8"?>
 <ct:contentTypeSchema xmlns:ct="http://schemas.microsoft.com/office/2006/metadata/contentType" xmlns:ma="http://schemas.microsoft.com/office/2006/metadata/properties/metaAttributes" ct:_="" ma:_="" ma:contentTypeName="_CtTemplate" ma:contentTypeID="0x01010064A5FDCCFB03F540B94405305D7DE14F00A4F8B82F7CEF57469A8FE5CEAB7A0EE0" ma:contentTypeVersion="53" ma:contentTypeDescription="Part of Template Management with Site Columns representing custom attributes." ma:contentTypeScope="" ma:versionID="69a47f6434bbb6ed0a644919a98a9681">
   <xsd:schema xmlns:xsd="http://www.w3.org/2001/XMLSchema" xmlns:xs="http://www.w3.org/2001/XMLSchema" xmlns:p="http://schemas.microsoft.com/office/2006/metadata/properties" xmlns:ns2="f336f4fe-8719-4ea2-b5d6-29b3a580aeb4" xmlns:ns3="b57b892a-dd61-4bba-b372-a8d93da2c7e6" targetNamespace="http://schemas.microsoft.com/office/2006/metadata/properties" ma:root="true" ma:fieldsID="71934021bdb6f6617baa79601bda5045" ns2:_="" ns3:_="">
     <xsd:import namespace="f336f4fe-8719-4ea2-b5d6-29b3a580aeb4"/>
@@ -4480,25 +4535,34 @@
 </ct:contentTypeSchema>
 </file>
 
-<file path=customXml/itemProps1.xml><?xml version="1.0" encoding="utf-8"?>
-<ds:datastoreItem xmlns:ds="http://schemas.openxmlformats.org/officeDocument/2006/customXml" ds:itemID="{2A4301B6-8662-4A72-AB84-B39D0E5BE4CA}">
-  <ds:schemaRefs>
-    <ds:schemaRef ds:uri="http://schemas.microsoft.com/sharepoint/v3/contenttype/forms"/>
-  </ds:schemaRefs>
-</ds:datastoreItem>
+<file path=customXml/item2.xml><?xml version="1.0" encoding="utf-8"?>
+<p:properties xmlns:p="http://schemas.microsoft.com/office/2006/metadata/properties" xmlns:xsi="http://www.w3.org/2001/XMLSchema-instance" xmlns:pc="http://schemas.microsoft.com/office/infopath/2007/PartnerControls">
+  <documentManagement>
+    <Stage xmlns="f336f4fe-8719-4ea2-b5d6-29b3a580aeb4">In Approval</Stage>
+    <Next_x0020_Stage xmlns="f336f4fe-8719-4ea2-b5d6-29b3a580aeb4">ApproveOrReject</Next_x0020_Stage>
+    <Admin_x0020_Action xmlns="f336f4fe-8719-4ea2-b5d6-29b3a580aeb4" xsi:nil="true"/>
+    <Template_x0020_Category xmlns="f336f4fe-8719-4ea2-b5d6-29b3a580aeb4">Decision Order - DEC</Template_x0020_Category>
+    <Action xmlns="f336f4fe-8719-4ea2-b5d6-29b3a580aeb4" xsi:nil="true"/>
+    <Purpose1 xmlns="f336f4fe-8719-4ea2-b5d6-29b3a580aeb4">Specified Default Judgment</Purpose1>
+    <Template_x0020_Language xmlns="f336f4fe-8719-4ea2-b5d6-29b3a580aeb4">English - ENG</Template_x0020_Language>
+    <Rename xmlns="f336f4fe-8719-4ea2-b5d6-29b3a580aeb4">true</Rename>
+    <Tornado_x0020_Filename xmlns="f336f4fe-8719-4ea2-b5d6-29b3a580aeb4" xsi:nil="true"/>
+    <Approval_x0020_Request_x0020_Comment xmlns="f336f4fe-8719-4ea2-b5d6-29b3a580aeb4">Default Judgment specified claim form</Approval_x0020_Request_x0020_Comment>
+    <Publication_x0020_Date xmlns="f336f4fe-8719-4ea2-b5d6-29b3a580aeb4">2022-03-23T00:00:00+00:00</Publication_x0020_Date>
+  </documentManagement>
+</p:properties>
 </file>
 
-<file path=customXml/itemProps2.xml><?xml version="1.0" encoding="utf-8"?>
-<ds:datastoreItem xmlns:ds="http://schemas.openxmlformats.org/officeDocument/2006/customXml" ds:itemID="{6A83771D-3331-4AEF-8DFC-61D4F9C17075}">
-  <ds:schemaRefs>
-    <ds:schemaRef ds:uri="http://schemas.microsoft.com/office/2006/metadata/properties"/>
-    <ds:schemaRef ds:uri="http://schemas.microsoft.com/office/infopath/2007/PartnerControls"/>
-    <ds:schemaRef ds:uri="f336f4fe-8719-4ea2-b5d6-29b3a580aeb4"/>
-  </ds:schemaRefs>
-</ds:datastoreItem>
+<file path=customXml/item3.xml><?xml version="1.0" encoding="utf-8"?>
+<?mso-contentType ?>
+<FormTemplates xmlns="http://schemas.microsoft.com/sharepoint/v3/contenttype/forms">
+  <Display>DocumentLibraryForm</Display>
+  <Edit>DocumentLibraryForm</Edit>
+  <New>DocumentLibraryForm</New>
+</FormTemplates>
 </file>
 
-<file path=customXml/itemProps3.xml><?xml version="1.0" encoding="utf-8"?>
+<file path=customXml/itemProps1.xml><?xml version="1.0" encoding="utf-8"?>
 <ds:datastoreItem xmlns:ds="http://schemas.openxmlformats.org/officeDocument/2006/customXml" ds:itemID="{18842D0F-4795-4973-B11F-1FAE2E32A0BD}">
   <ds:schemaRefs>
     <ds:schemaRef ds:uri="http://schemas.microsoft.com/office/2006/metadata/contentType"/>
@@ -4517,6 +4581,24 @@
 </ds:datastoreItem>
 </file>
 
+<file path=customXml/itemProps2.xml><?xml version="1.0" encoding="utf-8"?>
+<ds:datastoreItem xmlns:ds="http://schemas.openxmlformats.org/officeDocument/2006/customXml" ds:itemID="{6A83771D-3331-4AEF-8DFC-61D4F9C17075}">
+  <ds:schemaRefs>
+    <ds:schemaRef ds:uri="http://schemas.microsoft.com/office/2006/metadata/properties"/>
+    <ds:schemaRef ds:uri="http://schemas.microsoft.com/office/infopath/2007/PartnerControls"/>
+    <ds:schemaRef ds:uri="f336f4fe-8719-4ea2-b5d6-29b3a580aeb4"/>
+  </ds:schemaRefs>
+</ds:datastoreItem>
+</file>
+
+<file path=customXml/itemProps3.xml><?xml version="1.0" encoding="utf-8"?>
+<ds:datastoreItem xmlns:ds="http://schemas.openxmlformats.org/officeDocument/2006/customXml" ds:itemID="{2A4301B6-8662-4A72-AB84-B39D0E5BE4CA}">
+  <ds:schemaRefs>
+    <ds:schemaRef ds:uri="http://schemas.microsoft.com/sharepoint/v3/contenttype/forms"/>
+  </ds:schemaRefs>
+</ds:datastoreItem>
+</file>
+
 <file path=docMetadata/LabelInfo.xml><?xml version="1.0" encoding="utf-8"?>
 <clbl:labelList xmlns:clbl="http://schemas.microsoft.com/office/2020/mipLabelMetadata">
   <clbl:label id="{fa22dce2-39a9-4bf4-a557-7a50b593b56a}" enabled="1" method="Privileged" siteId="{3e0088dc-0629-4ae6-aa8c-813e7a296f50}" contentBits="0" removed="0"/>

</xml_diff>